<commit_message>
I did lots of things
</commit_message>
<xml_diff>
--- a/mod2_rmd1.docx
+++ b/mod2_rmd1.docx
@@ -464,6 +464,321 @@
         <w:t xml:space="preserve">parameter was added to the code chunk to prevent printing of the R code that generated the plot.</w:t>
       </w:r>
     </w:p>
+    <w:p>
+      <w:pPr>
+        <w:pStyle w:val="BodyText"/>
+      </w:pPr>
+      <w:r>
+        <w:drawing>
+          <wp:inline>
+            <wp:extent cx="5334000" cy="5334000"/>
+            <wp:effectExtent b="0" l="0" r="0" t="0"/>
+            <wp:docPr descr="" id="1" name="Picture"/>
+            <a:graphic>
+              <a:graphicData uri="http://schemas.openxmlformats.org/drawingml/2006/picture">
+                <pic:pic>
+                  <pic:nvPicPr>
+                    <pic:cNvPr descr="mod2_rmd1_files/figure-docx/pressure2-1.png" id="0" name="Picture"/>
+                    <pic:cNvPicPr>
+                      <a:picLocks noChangeArrowheads="1" noChangeAspect="1"/>
+                    </pic:cNvPicPr>
+                  </pic:nvPicPr>
+                  <pic:blipFill>
+                    <a:blip r:embed="rId28"/>
+                    <a:stretch>
+                      <a:fillRect/>
+                    </a:stretch>
+                  </pic:blipFill>
+                  <pic:spPr bwMode="auto">
+                    <a:xfrm>
+                      <a:off x="0" y="0"/>
+                      <a:ext cx="5334000" cy="5334000"/>
+                    </a:xfrm>
+                    <a:prstGeom prst="rect">
+                      <a:avLst/>
+                    </a:prstGeom>
+                    <a:noFill/>
+                    <a:ln w="9525">
+                      <a:noFill/>
+                      <a:headEnd/>
+                      <a:tailEnd/>
+                    </a:ln>
+                  </pic:spPr>
+                </pic:pic>
+              </a:graphicData>
+            </a:graphic>
+          </wp:inline>
+        </w:drawing>
+      </w:r>
+    </w:p>
+    <w:p>
+      <w:pPr>
+        <w:pStyle w:val="Heading2"/>
+      </w:pPr>
+      <w:bookmarkStart w:id="29" w:name="insert-tables"/>
+      <w:bookmarkEnd w:id="29"/>
+      <w:r>
+        <w:t xml:space="preserve">Insert tables!!!</w:t>
+      </w:r>
+    </w:p>
+    <w:p>
+      <w:pPr>
+        <w:pStyle w:val="TableCaption"/>
+      </w:pPr>
+      <w:r>
+        <w:t xml:space="preserve">top 6 rows of cars dataset</w:t>
+      </w:r>
+    </w:p>
+    <w:tbl>
+      <w:tblPr>
+        <w:tblStyle w:val="TableNormal"/>
+        <w:tblW w:type="pct" w:w="0.0"/>
+        <w:tblLook w:firstRow="1"/>
+        <w:tblCaption w:val="top 6 rows of cars dataset"/>
+      </w:tblPr>
+      <w:tblGrid/>
+      <w:tr>
+        <w:trPr>
+          <w:cnfStyle w:firstRow="1"/>
+        </w:trPr>
+        <w:tc>
+          <w:tcPr>
+            <w:tcBorders>
+              <w:bottom w:val="single"/>
+            </w:tcBorders>
+            <w:vAlign w:val="bottom"/>
+          </w:tcPr>
+          <w:p>
+            <w:pPr>
+              <w:pStyle w:val="Compact"/>
+              <w:jc w:val="right"/>
+            </w:pPr>
+            <w:r>
+              <w:t xml:space="preserve">speed</w:t>
+            </w:r>
+          </w:p>
+        </w:tc>
+        <w:tc>
+          <w:tcPr>
+            <w:tcBorders>
+              <w:bottom w:val="single"/>
+            </w:tcBorders>
+            <w:vAlign w:val="bottom"/>
+          </w:tcPr>
+          <w:p>
+            <w:pPr>
+              <w:pStyle w:val="Compact"/>
+              <w:jc w:val="right"/>
+            </w:pPr>
+            <w:r>
+              <w:t xml:space="preserve">dist</w:t>
+            </w:r>
+          </w:p>
+        </w:tc>
+      </w:tr>
+      <w:tr>
+        <w:tc>
+          <w:p>
+            <w:pPr>
+              <w:pStyle w:val="Compact"/>
+              <w:jc w:val="right"/>
+            </w:pPr>
+            <w:r>
+              <w:t xml:space="preserve">4</w:t>
+            </w:r>
+          </w:p>
+        </w:tc>
+        <w:tc>
+          <w:p>
+            <w:pPr>
+              <w:pStyle w:val="Compact"/>
+              <w:jc w:val="right"/>
+            </w:pPr>
+            <w:r>
+              <w:t xml:space="preserve">2</w:t>
+            </w:r>
+          </w:p>
+        </w:tc>
+      </w:tr>
+      <w:tr>
+        <w:tc>
+          <w:p>
+            <w:pPr>
+              <w:pStyle w:val="Compact"/>
+              <w:jc w:val="right"/>
+            </w:pPr>
+            <w:r>
+              <w:t xml:space="preserve">4</w:t>
+            </w:r>
+          </w:p>
+        </w:tc>
+        <w:tc>
+          <w:p>
+            <w:pPr>
+              <w:pStyle w:val="Compact"/>
+              <w:jc w:val="right"/>
+            </w:pPr>
+            <w:r>
+              <w:t xml:space="preserve">10</w:t>
+            </w:r>
+          </w:p>
+        </w:tc>
+      </w:tr>
+      <w:tr>
+        <w:tc>
+          <w:p>
+            <w:pPr>
+              <w:pStyle w:val="Compact"/>
+              <w:jc w:val="right"/>
+            </w:pPr>
+            <w:r>
+              <w:t xml:space="preserve">7</w:t>
+            </w:r>
+          </w:p>
+        </w:tc>
+        <w:tc>
+          <w:p>
+            <w:pPr>
+              <w:pStyle w:val="Compact"/>
+              <w:jc w:val="right"/>
+            </w:pPr>
+            <w:r>
+              <w:t xml:space="preserve">4</w:t>
+            </w:r>
+          </w:p>
+        </w:tc>
+      </w:tr>
+      <w:tr>
+        <w:tc>
+          <w:p>
+            <w:pPr>
+              <w:pStyle w:val="Compact"/>
+              <w:jc w:val="right"/>
+            </w:pPr>
+            <w:r>
+              <w:t xml:space="preserve">7</w:t>
+            </w:r>
+          </w:p>
+        </w:tc>
+        <w:tc>
+          <w:p>
+            <w:pPr>
+              <w:pStyle w:val="Compact"/>
+              <w:jc w:val="right"/>
+            </w:pPr>
+            <w:r>
+              <w:t xml:space="preserve">22</w:t>
+            </w:r>
+          </w:p>
+        </w:tc>
+      </w:tr>
+      <w:tr>
+        <w:tc>
+          <w:p>
+            <w:pPr>
+              <w:pStyle w:val="Compact"/>
+              <w:jc w:val="right"/>
+            </w:pPr>
+            <w:r>
+              <w:t xml:space="preserve">8</w:t>
+            </w:r>
+          </w:p>
+        </w:tc>
+        <w:tc>
+          <w:p>
+            <w:pPr>
+              <w:pStyle w:val="Compact"/>
+              <w:jc w:val="right"/>
+            </w:pPr>
+            <w:r>
+              <w:t xml:space="preserve">16</w:t>
+            </w:r>
+          </w:p>
+        </w:tc>
+      </w:tr>
+      <w:tr>
+        <w:tc>
+          <w:p>
+            <w:pPr>
+              <w:pStyle w:val="Compact"/>
+              <w:jc w:val="right"/>
+            </w:pPr>
+            <w:r>
+              <w:t xml:space="preserve">9</w:t>
+            </w:r>
+          </w:p>
+        </w:tc>
+        <w:tc>
+          <w:p>
+            <w:pPr>
+              <w:pStyle w:val="Compact"/>
+              <w:jc w:val="right"/>
+            </w:pPr>
+            <w:r>
+              <w:t xml:space="preserve">10</w:t>
+            </w:r>
+          </w:p>
+        </w:tc>
+      </w:tr>
+    </w:tbl>
+    <w:p>
+      <w:pPr>
+        <w:pStyle w:val="Heading2"/>
+      </w:pPr>
+      <w:bookmarkStart w:id="30" w:name="insert-an-equation"/>
+      <w:bookmarkEnd w:id="30"/>
+      <w:r>
+        <w:t xml:space="preserve">Insert an equation</w:t>
+      </w:r>
+    </w:p>
+    <w:p>
+      <w:pPr>
+        <w:pStyle w:val="FirstParagraph"/>
+      </w:pPr>
+      <m:oMathPara>
+        <m:oMathParaPr>
+          <m:jc m:val="center"/>
+        </m:oMathParaPr>
+        <m:oMath>
+          <m:r>
+            <m:t>Y</m:t>
+          </m:r>
+          <m:r>
+            <m:t>=</m:t>
+          </m:r>
+          <m:sSub>
+            <m:e>
+              <m:r>
+                <m:t>β</m:t>
+              </m:r>
+            </m:e>
+            <m:sub>
+              <m:r>
+                <m:t>0</m:t>
+              </m:r>
+            </m:sub>
+          </m:sSub>
+          <m:r>
+            <m:t>+</m:t>
+          </m:r>
+          <m:sSub>
+            <m:e>
+              <m:r>
+                <m:t>β</m:t>
+              </m:r>
+            </m:e>
+            <m:sub>
+              <m:r>
+                <m:t>1</m:t>
+              </m:r>
+            </m:sub>
+          </m:sSub>
+          <m:r>
+            <m:t>x</m:t>
+          </m:r>
+        </m:oMath>
+      </m:oMathPara>
+    </w:p>
     <w:sectPr/>
   </w:body>
 </w:document>
@@ -572,7 +887,7 @@
     </w:lvl>
   </w:abstractNum>
   <w:abstractNum w:abstractNumId="990">
-    <w:nsid w:val="450f94df"/>
+    <w:nsid w:val="a054a426"/>
     <w:multiLevelType w:val="multilevel"/>
     <w:lvl w:ilvl="0">
       <w:numFmt w:val="bullet"/>
@@ -653,7 +968,7 @@
     </w:lvl>
   </w:abstractNum>
   <w:abstractNum w:abstractNumId="991">
-    <w:nsid w:val="159f687f"/>
+    <w:nsid w:val="c5f98698"/>
     <w:multiLevelType w:val="multilevel"/>
     <w:lvl w:ilvl="0">
       <w:numFmt w:val="bullet"/>

</xml_diff>